<commit_message>
version v2 funcional de crear campaña en db, la anterior tenia un pequeño bug
</commit_message>
<xml_diff>
--- a/Docs/Pasos seguidos.docx
+++ b/Docs/Pasos seguidos.docx
@@ -4655,9 +4655,8 @@
           <w:szCs w:val="21"/>
           <w:lang w:val="en-GB" w:eastAsia="es-ES"/>
         </w:rPr>
-        <w:t xml:space="preserve"> install express mongoose </w:t>
-      </w:r>
-      <w:proofErr w:type="spellStart"/>
+        <w:t xml:space="preserve"> install </w:t>
+      </w:r>
       <w:r>
         <w:rPr>
           <w:rFonts w:ascii="Consolas" w:eastAsia="Times New Roman" w:hAnsi="Consolas" w:cs="Times New Roman"/>
@@ -4666,9 +4665,10 @@
           <w:szCs w:val="21"/>
           <w:lang w:val="en-GB" w:eastAsia="es-ES"/>
         </w:rPr>
-        <w:t>dotenv</w:t>
-      </w:r>
-      <w:proofErr w:type="spellEnd"/>
+        <w:t>mongoose</w:t>
+      </w:r>
+      <w:bookmarkStart w:id="0" w:name="_GoBack"/>
+      <w:bookmarkEnd w:id="0"/>
     </w:p>
     <w:p>
       <w:pPr>
@@ -4730,7 +4730,7 @@
         </w:rPr>
         <w:t>config</w:t>
       </w:r>
-      <w:commentRangeStart w:id="0"/>
+      <w:commentRangeStart w:id="1"/>
       <w:proofErr w:type="spellEnd"/>
       <w:r>
         <w:rPr>
@@ -4967,6 +4967,977 @@
     <w:p>
       <w:pPr>
         <w:pStyle w:val="Prrafodelista"/>
+        <w:rPr>
+          <w:rFonts w:ascii="Bahnschrift Light" w:eastAsia="Times New Roman" w:hAnsi="Bahnschrift Light" w:cs="Times New Roman"/>
+          <w:sz w:val="24"/>
+          <w:szCs w:val="24"/>
+          <w:lang w:eastAsia="es-ES"/>
+        </w:rPr>
+      </w:pPr>
+      <w:r>
+        <w:rPr>
+          <w:rFonts w:ascii="Bahnschrift Light" w:eastAsia="Times New Roman" w:hAnsi="Bahnschrift Light" w:cs="Times New Roman"/>
+          <w:sz w:val="24"/>
+          <w:szCs w:val="24"/>
+          <w:lang w:eastAsia="es-ES"/>
+        </w:rPr>
+        <w:t>Mediante los modelos, creamos la estructura de cada colección y de esta forma, posteriormente podremos utilizar sus funciones predeterminadas en cualquier parte del proyecto al hacer:</w:t>
+      </w:r>
+    </w:p>
+    <w:p>
+      <w:pPr>
+        <w:shd w:val="clear" w:color="auto" w:fill="282C34"/>
+        <w:spacing w:after="0" w:line="285" w:lineRule="atLeast"/>
+        <w:rPr>
+          <w:rFonts w:ascii="Consolas" w:eastAsia="Times New Roman" w:hAnsi="Consolas" w:cs="Times New Roman"/>
+          <w:color w:val="ABB2BF"/>
+          <w:sz w:val="21"/>
+          <w:szCs w:val="21"/>
+          <w:lang w:val="en-GB" w:eastAsia="es-ES"/>
+        </w:rPr>
+      </w:pPr>
+      <w:proofErr w:type="spellStart"/>
+      <w:r>
+        <w:rPr>
+          <w:rFonts w:ascii="Consolas" w:eastAsia="Times New Roman" w:hAnsi="Consolas" w:cs="Times New Roman"/>
+          <w:color w:val="C678DD"/>
+          <w:sz w:val="21"/>
+          <w:szCs w:val="21"/>
+          <w:lang w:val="en-GB" w:eastAsia="es-ES"/>
+        </w:rPr>
+        <w:t>const</w:t>
+      </w:r>
+      <w:proofErr w:type="spellEnd"/>
+      <w:r>
+        <w:rPr>
+          <w:rFonts w:ascii="Consolas" w:eastAsia="Times New Roman" w:hAnsi="Consolas" w:cs="Times New Roman"/>
+          <w:color w:val="ABB2BF"/>
+          <w:sz w:val="21"/>
+          <w:szCs w:val="21"/>
+          <w:lang w:val="en-GB" w:eastAsia="es-ES"/>
+        </w:rPr>
+        <w:t xml:space="preserve"> </w:t>
+      </w:r>
+      <w:r>
+        <w:rPr>
+          <w:rFonts w:ascii="Consolas" w:eastAsia="Times New Roman" w:hAnsi="Consolas" w:cs="Times New Roman"/>
+          <w:color w:val="D19A66"/>
+          <w:sz w:val="21"/>
+          <w:szCs w:val="21"/>
+          <w:lang w:val="en-GB" w:eastAsia="es-ES"/>
+        </w:rPr>
+        <w:t>Campaign</w:t>
+      </w:r>
+      <w:r>
+        <w:rPr>
+          <w:rFonts w:ascii="Consolas" w:eastAsia="Times New Roman" w:hAnsi="Consolas" w:cs="Times New Roman"/>
+          <w:color w:val="ABB2BF"/>
+          <w:sz w:val="21"/>
+          <w:szCs w:val="21"/>
+          <w:lang w:val="en-GB" w:eastAsia="es-ES"/>
+        </w:rPr>
+        <w:t xml:space="preserve"> </w:t>
+      </w:r>
+      <w:r>
+        <w:rPr>
+          <w:rFonts w:ascii="Consolas" w:eastAsia="Times New Roman" w:hAnsi="Consolas" w:cs="Times New Roman"/>
+          <w:color w:val="56B6C2"/>
+          <w:sz w:val="21"/>
+          <w:szCs w:val="21"/>
+          <w:lang w:val="en-GB" w:eastAsia="es-ES"/>
+        </w:rPr>
+        <w:t>=</w:t>
+      </w:r>
+      <w:r>
+        <w:rPr>
+          <w:rFonts w:ascii="Consolas" w:eastAsia="Times New Roman" w:hAnsi="Consolas" w:cs="Times New Roman"/>
+          <w:color w:val="ABB2BF"/>
+          <w:sz w:val="21"/>
+          <w:szCs w:val="21"/>
+          <w:lang w:val="en-GB" w:eastAsia="es-ES"/>
+        </w:rPr>
+        <w:t xml:space="preserve"> </w:t>
+      </w:r>
+      <w:r>
+        <w:rPr>
+          <w:rFonts w:ascii="Consolas" w:eastAsia="Times New Roman" w:hAnsi="Consolas" w:cs="Times New Roman"/>
+          <w:color w:val="61AFEF"/>
+          <w:sz w:val="21"/>
+          <w:szCs w:val="21"/>
+          <w:lang w:val="en-GB" w:eastAsia="es-ES"/>
+        </w:rPr>
+        <w:t>require</w:t>
+      </w:r>
+      <w:r>
+        <w:rPr>
+          <w:rFonts w:ascii="Consolas" w:eastAsia="Times New Roman" w:hAnsi="Consolas" w:cs="Times New Roman"/>
+          <w:color w:val="ABB2BF"/>
+          <w:sz w:val="21"/>
+          <w:szCs w:val="21"/>
+          <w:lang w:val="en-GB" w:eastAsia="es-ES"/>
+        </w:rPr>
+        <w:t>(</w:t>
+      </w:r>
+      <w:proofErr w:type="gramStart"/>
+      <w:r>
+        <w:rPr>
+          <w:rFonts w:ascii="Consolas" w:eastAsia="Times New Roman" w:hAnsi="Consolas" w:cs="Times New Roman"/>
+          <w:color w:val="98C379"/>
+          <w:sz w:val="21"/>
+          <w:szCs w:val="21"/>
+          <w:lang w:val="en-GB" w:eastAsia="es-ES"/>
+        </w:rPr>
+        <w:t>'./</w:t>
+      </w:r>
+      <w:proofErr w:type="gramEnd"/>
+      <w:r>
+        <w:rPr>
+          <w:rFonts w:ascii="Consolas" w:eastAsia="Times New Roman" w:hAnsi="Consolas" w:cs="Times New Roman"/>
+          <w:color w:val="98C379"/>
+          <w:sz w:val="21"/>
+          <w:szCs w:val="21"/>
+          <w:lang w:val="en-GB" w:eastAsia="es-ES"/>
+        </w:rPr>
+        <w:t>models/campaign'</w:t>
+      </w:r>
+      <w:r>
+        <w:rPr>
+          <w:rFonts w:ascii="Consolas" w:eastAsia="Times New Roman" w:hAnsi="Consolas" w:cs="Times New Roman"/>
+          <w:color w:val="ABB2BF"/>
+          <w:sz w:val="21"/>
+          <w:szCs w:val="21"/>
+          <w:lang w:val="en-GB" w:eastAsia="es-ES"/>
+        </w:rPr>
+        <w:t>);</w:t>
+      </w:r>
+    </w:p>
+    <w:p>
+      <w:pPr>
+        <w:pStyle w:val="Prrafodelista"/>
+        <w:rPr>
+          <w:rFonts w:ascii="Bahnschrift Light" w:eastAsia="Times New Roman" w:hAnsi="Bahnschrift Light" w:cs="Times New Roman"/>
+          <w:sz w:val="24"/>
+          <w:szCs w:val="24"/>
+          <w:lang w:val="en-GB" w:eastAsia="es-ES"/>
+        </w:rPr>
+      </w:pPr>
+    </w:p>
+    <w:p>
+      <w:pPr>
+        <w:pStyle w:val="Prrafodelista"/>
+        <w:rPr>
+          <w:rFonts w:ascii="Bahnschrift Light" w:eastAsia="Times New Roman" w:hAnsi="Bahnschrift Light" w:cs="Times New Roman"/>
+          <w:sz w:val="24"/>
+          <w:szCs w:val="24"/>
+          <w:lang w:eastAsia="es-ES"/>
+        </w:rPr>
+      </w:pPr>
+      <w:r>
+        <w:rPr>
+          <w:rFonts w:ascii="Bahnschrift Light" w:eastAsia="Times New Roman" w:hAnsi="Bahnschrift Light" w:cs="Times New Roman"/>
+          <w:sz w:val="24"/>
+          <w:szCs w:val="24"/>
+          <w:lang w:eastAsia="es-ES"/>
+        </w:rPr>
+        <w:t>Funciones predeterminada</w:t>
+      </w:r>
+      <w:r>
+        <w:rPr>
+          <w:rFonts w:ascii="Bahnschrift Light" w:eastAsia="Times New Roman" w:hAnsi="Bahnschrift Light" w:cs="Times New Roman"/>
+          <w:sz w:val="24"/>
+          <w:szCs w:val="24"/>
+          <w:lang w:eastAsia="es-ES"/>
+        </w:rPr>
+        <w:t>s al crear los modelos:</w:t>
+      </w:r>
+    </w:p>
+    <w:p>
+      <w:pPr>
+        <w:shd w:val="clear" w:color="auto" w:fill="282C34"/>
+        <w:spacing w:after="0" w:line="285" w:lineRule="atLeast"/>
+        <w:rPr>
+          <w:rFonts w:ascii="Consolas" w:eastAsia="Times New Roman" w:hAnsi="Consolas" w:cs="Times New Roman"/>
+          <w:color w:val="ABB2BF"/>
+          <w:sz w:val="21"/>
+          <w:szCs w:val="21"/>
+          <w:lang w:eastAsia="es-ES"/>
+        </w:rPr>
+      </w:pPr>
+      <w:proofErr w:type="spellStart"/>
+      <w:r>
+        <w:rPr>
+          <w:rFonts w:ascii="Consolas" w:eastAsia="Times New Roman" w:hAnsi="Consolas" w:cs="Times New Roman"/>
+          <w:color w:val="ABB2BF"/>
+          <w:sz w:val="21"/>
+          <w:szCs w:val="21"/>
+          <w:lang w:eastAsia="es-ES"/>
+        </w:rPr>
+        <w:t>Campaign.</w:t>
+      </w:r>
+      <w:r>
+        <w:rPr>
+          <w:rFonts w:ascii="Consolas" w:eastAsia="Times New Roman" w:hAnsi="Consolas" w:cs="Times New Roman"/>
+          <w:color w:val="61AFEF"/>
+          <w:sz w:val="21"/>
+          <w:szCs w:val="21"/>
+          <w:lang w:eastAsia="es-ES"/>
+        </w:rPr>
+        <w:t>find</w:t>
+      </w:r>
+      <w:proofErr w:type="spellEnd"/>
+      <w:r>
+        <w:rPr>
+          <w:rFonts w:ascii="Consolas" w:eastAsia="Times New Roman" w:hAnsi="Consolas" w:cs="Times New Roman"/>
+          <w:color w:val="ABB2BF"/>
+          <w:sz w:val="21"/>
+          <w:szCs w:val="21"/>
+          <w:lang w:eastAsia="es-ES"/>
+        </w:rPr>
+        <w:t xml:space="preserve">() </w:t>
+      </w:r>
+      <w:r>
+        <w:rPr>
+          <w:rFonts w:ascii="Consolas" w:eastAsia="Times New Roman" w:hAnsi="Consolas" w:cs="Times New Roman"/>
+          <w:i/>
+          <w:iCs/>
+          <w:color w:val="5C6370"/>
+          <w:sz w:val="21"/>
+          <w:szCs w:val="21"/>
+          <w:lang w:eastAsia="es-ES"/>
+        </w:rPr>
+        <w:t>// trae todas las campañas</w:t>
+      </w:r>
+    </w:p>
+    <w:p>
+      <w:pPr>
+        <w:shd w:val="clear" w:color="auto" w:fill="282C34"/>
+        <w:spacing w:after="0" w:line="285" w:lineRule="atLeast"/>
+        <w:rPr>
+          <w:rFonts w:ascii="Consolas" w:eastAsia="Times New Roman" w:hAnsi="Consolas" w:cs="Times New Roman"/>
+          <w:color w:val="ABB2BF"/>
+          <w:sz w:val="21"/>
+          <w:szCs w:val="21"/>
+          <w:lang w:eastAsia="es-ES"/>
+        </w:rPr>
+      </w:pPr>
+      <w:proofErr w:type="spellStart"/>
+      <w:r>
+        <w:rPr>
+          <w:rFonts w:ascii="Consolas" w:eastAsia="Times New Roman" w:hAnsi="Consolas" w:cs="Times New Roman"/>
+          <w:color w:val="ABB2BF"/>
+          <w:sz w:val="21"/>
+          <w:szCs w:val="21"/>
+          <w:lang w:eastAsia="es-ES"/>
+        </w:rPr>
+        <w:t>Campaign.</w:t>
+      </w:r>
+      <w:r>
+        <w:rPr>
+          <w:rFonts w:ascii="Consolas" w:eastAsia="Times New Roman" w:hAnsi="Consolas" w:cs="Times New Roman"/>
+          <w:color w:val="61AFEF"/>
+          <w:sz w:val="21"/>
+          <w:szCs w:val="21"/>
+          <w:lang w:eastAsia="es-ES"/>
+        </w:rPr>
+        <w:t>find</w:t>
+      </w:r>
+      <w:proofErr w:type="spellEnd"/>
+      <w:proofErr w:type="gramStart"/>
+      <w:r>
+        <w:rPr>
+          <w:rFonts w:ascii="Consolas" w:eastAsia="Times New Roman" w:hAnsi="Consolas" w:cs="Times New Roman"/>
+          <w:color w:val="ABB2BF"/>
+          <w:sz w:val="21"/>
+          <w:szCs w:val="21"/>
+          <w:lang w:eastAsia="es-ES"/>
+        </w:rPr>
+        <w:t xml:space="preserve">({ </w:t>
+      </w:r>
+      <w:proofErr w:type="spellStart"/>
+      <w:r>
+        <w:rPr>
+          <w:rFonts w:ascii="Consolas" w:eastAsia="Times New Roman" w:hAnsi="Consolas" w:cs="Times New Roman"/>
+          <w:color w:val="E06C75"/>
+          <w:sz w:val="21"/>
+          <w:szCs w:val="21"/>
+          <w:lang w:eastAsia="es-ES"/>
+        </w:rPr>
+        <w:t>client</w:t>
+      </w:r>
+      <w:proofErr w:type="spellEnd"/>
+      <w:proofErr w:type="gramEnd"/>
+      <w:r>
+        <w:rPr>
+          <w:rFonts w:ascii="Consolas" w:eastAsia="Times New Roman" w:hAnsi="Consolas" w:cs="Times New Roman"/>
+          <w:color w:val="56B6C2"/>
+          <w:sz w:val="21"/>
+          <w:szCs w:val="21"/>
+          <w:lang w:eastAsia="es-ES"/>
+        </w:rPr>
+        <w:t>:</w:t>
+      </w:r>
+      <w:r>
+        <w:rPr>
+          <w:rFonts w:ascii="Consolas" w:eastAsia="Times New Roman" w:hAnsi="Consolas" w:cs="Times New Roman"/>
+          <w:color w:val="ABB2BF"/>
+          <w:sz w:val="21"/>
+          <w:szCs w:val="21"/>
+          <w:lang w:eastAsia="es-ES"/>
+        </w:rPr>
+        <w:t xml:space="preserve"> </w:t>
+      </w:r>
+      <w:r>
+        <w:rPr>
+          <w:rFonts w:ascii="Consolas" w:eastAsia="Times New Roman" w:hAnsi="Consolas" w:cs="Times New Roman"/>
+          <w:color w:val="98C379"/>
+          <w:sz w:val="21"/>
+          <w:szCs w:val="21"/>
+          <w:lang w:eastAsia="es-ES"/>
+        </w:rPr>
+        <w:t>'Coca Cola'</w:t>
+      </w:r>
+      <w:r>
+        <w:rPr>
+          <w:rFonts w:ascii="Consolas" w:eastAsia="Times New Roman" w:hAnsi="Consolas" w:cs="Times New Roman"/>
+          <w:color w:val="ABB2BF"/>
+          <w:sz w:val="21"/>
+          <w:szCs w:val="21"/>
+          <w:lang w:eastAsia="es-ES"/>
+        </w:rPr>
+        <w:t xml:space="preserve"> }) </w:t>
+      </w:r>
+      <w:r>
+        <w:rPr>
+          <w:rFonts w:ascii="Consolas" w:eastAsia="Times New Roman" w:hAnsi="Consolas" w:cs="Times New Roman"/>
+          <w:i/>
+          <w:iCs/>
+          <w:color w:val="5C6370"/>
+          <w:sz w:val="21"/>
+          <w:szCs w:val="21"/>
+          <w:lang w:eastAsia="es-ES"/>
+        </w:rPr>
+        <w:t>// trae las campañas del cliente Coca Cola</w:t>
+      </w:r>
+    </w:p>
+    <w:p>
+      <w:pPr>
+        <w:shd w:val="clear" w:color="auto" w:fill="282C34"/>
+        <w:spacing w:after="0" w:line="285" w:lineRule="atLeast"/>
+        <w:rPr>
+          <w:rFonts w:ascii="Consolas" w:eastAsia="Times New Roman" w:hAnsi="Consolas" w:cs="Times New Roman"/>
+          <w:color w:val="ABB2BF"/>
+          <w:sz w:val="21"/>
+          <w:szCs w:val="21"/>
+          <w:lang w:eastAsia="es-ES"/>
+        </w:rPr>
+      </w:pPr>
+      <w:proofErr w:type="spellStart"/>
+      <w:r>
+        <w:rPr>
+          <w:rFonts w:ascii="Consolas" w:eastAsia="Times New Roman" w:hAnsi="Consolas" w:cs="Times New Roman"/>
+          <w:color w:val="ABB2BF"/>
+          <w:sz w:val="21"/>
+          <w:szCs w:val="21"/>
+          <w:lang w:eastAsia="es-ES"/>
+        </w:rPr>
+        <w:t>Campaign.</w:t>
+      </w:r>
+      <w:r>
+        <w:rPr>
+          <w:rFonts w:ascii="Consolas" w:eastAsia="Times New Roman" w:hAnsi="Consolas" w:cs="Times New Roman"/>
+          <w:color w:val="61AFEF"/>
+          <w:sz w:val="21"/>
+          <w:szCs w:val="21"/>
+          <w:lang w:eastAsia="es-ES"/>
+        </w:rPr>
+        <w:t>findById</w:t>
+      </w:r>
+      <w:proofErr w:type="spellEnd"/>
+      <w:r>
+        <w:rPr>
+          <w:rFonts w:ascii="Consolas" w:eastAsia="Times New Roman" w:hAnsi="Consolas" w:cs="Times New Roman"/>
+          <w:color w:val="ABB2BF"/>
+          <w:sz w:val="21"/>
+          <w:szCs w:val="21"/>
+          <w:lang w:eastAsia="es-ES"/>
+        </w:rPr>
+        <w:t>(</w:t>
+      </w:r>
+      <w:r>
+        <w:rPr>
+          <w:rFonts w:ascii="Consolas" w:eastAsia="Times New Roman" w:hAnsi="Consolas" w:cs="Times New Roman"/>
+          <w:color w:val="98C379"/>
+          <w:sz w:val="21"/>
+          <w:szCs w:val="21"/>
+          <w:lang w:eastAsia="es-ES"/>
+        </w:rPr>
+        <w:t>'66346</w:t>
+      </w:r>
+      <w:proofErr w:type="gramStart"/>
+      <w:r>
+        <w:rPr>
+          <w:rFonts w:ascii="Consolas" w:eastAsia="Times New Roman" w:hAnsi="Consolas" w:cs="Times New Roman"/>
+          <w:color w:val="98C379"/>
+          <w:sz w:val="21"/>
+          <w:szCs w:val="21"/>
+          <w:lang w:eastAsia="es-ES"/>
+        </w:rPr>
+        <w:t>e...</w:t>
+      </w:r>
+      <w:proofErr w:type="gramEnd"/>
+      <w:r>
+        <w:rPr>
+          <w:rFonts w:ascii="Consolas" w:eastAsia="Times New Roman" w:hAnsi="Consolas" w:cs="Times New Roman"/>
+          <w:color w:val="98C379"/>
+          <w:sz w:val="21"/>
+          <w:szCs w:val="21"/>
+          <w:lang w:eastAsia="es-ES"/>
+        </w:rPr>
+        <w:t>'</w:t>
+      </w:r>
+      <w:r>
+        <w:rPr>
+          <w:rFonts w:ascii="Consolas" w:eastAsia="Times New Roman" w:hAnsi="Consolas" w:cs="Times New Roman"/>
+          <w:color w:val="ABB2BF"/>
+          <w:sz w:val="21"/>
+          <w:szCs w:val="21"/>
+          <w:lang w:eastAsia="es-ES"/>
+        </w:rPr>
+        <w:t xml:space="preserve">) </w:t>
+      </w:r>
+      <w:r>
+        <w:rPr>
+          <w:rFonts w:ascii="Consolas" w:eastAsia="Times New Roman" w:hAnsi="Consolas" w:cs="Times New Roman"/>
+          <w:i/>
+          <w:iCs/>
+          <w:color w:val="5C6370"/>
+          <w:sz w:val="21"/>
+          <w:szCs w:val="21"/>
+          <w:lang w:eastAsia="es-ES"/>
+        </w:rPr>
+        <w:t>// busca por ID</w:t>
+      </w:r>
+    </w:p>
+    <w:p>
+      <w:pPr>
+        <w:shd w:val="clear" w:color="auto" w:fill="282C34"/>
+        <w:spacing w:after="0" w:line="285" w:lineRule="atLeast"/>
+        <w:rPr>
+          <w:rFonts w:ascii="Consolas" w:eastAsia="Times New Roman" w:hAnsi="Consolas" w:cs="Times New Roman"/>
+          <w:color w:val="ABB2BF"/>
+          <w:sz w:val="21"/>
+          <w:szCs w:val="21"/>
+          <w:lang w:eastAsia="es-ES"/>
+        </w:rPr>
+      </w:pPr>
+      <w:proofErr w:type="spellStart"/>
+      <w:r>
+        <w:rPr>
+          <w:rFonts w:ascii="Consolas" w:eastAsia="Times New Roman" w:hAnsi="Consolas" w:cs="Times New Roman"/>
+          <w:color w:val="ABB2BF"/>
+          <w:sz w:val="21"/>
+          <w:szCs w:val="21"/>
+          <w:lang w:eastAsia="es-ES"/>
+        </w:rPr>
+        <w:t>Campaign.</w:t>
+      </w:r>
+      <w:r>
+        <w:rPr>
+          <w:rFonts w:ascii="Consolas" w:eastAsia="Times New Roman" w:hAnsi="Consolas" w:cs="Times New Roman"/>
+          <w:color w:val="61AFEF"/>
+          <w:sz w:val="21"/>
+          <w:szCs w:val="21"/>
+          <w:lang w:eastAsia="es-ES"/>
+        </w:rPr>
+        <w:t>findOne</w:t>
+      </w:r>
+      <w:proofErr w:type="spellEnd"/>
+      <w:proofErr w:type="gramStart"/>
+      <w:r>
+        <w:rPr>
+          <w:rFonts w:ascii="Consolas" w:eastAsia="Times New Roman" w:hAnsi="Consolas" w:cs="Times New Roman"/>
+          <w:color w:val="ABB2BF"/>
+          <w:sz w:val="21"/>
+          <w:szCs w:val="21"/>
+          <w:lang w:eastAsia="es-ES"/>
+        </w:rPr>
+        <w:t xml:space="preserve">({ </w:t>
+      </w:r>
+      <w:proofErr w:type="spellStart"/>
+      <w:r>
+        <w:rPr>
+          <w:rFonts w:ascii="Consolas" w:eastAsia="Times New Roman" w:hAnsi="Consolas" w:cs="Times New Roman"/>
+          <w:color w:val="E06C75"/>
+          <w:sz w:val="21"/>
+          <w:szCs w:val="21"/>
+          <w:lang w:eastAsia="es-ES"/>
+        </w:rPr>
+        <w:t>campaing</w:t>
+      </w:r>
+      <w:proofErr w:type="gramEnd"/>
+      <w:r>
+        <w:rPr>
+          <w:rFonts w:ascii="Consolas" w:eastAsia="Times New Roman" w:hAnsi="Consolas" w:cs="Times New Roman"/>
+          <w:color w:val="E06C75"/>
+          <w:sz w:val="21"/>
+          <w:szCs w:val="21"/>
+          <w:lang w:eastAsia="es-ES"/>
+        </w:rPr>
+        <w:t>_name</w:t>
+      </w:r>
+      <w:proofErr w:type="spellEnd"/>
+      <w:r>
+        <w:rPr>
+          <w:rFonts w:ascii="Consolas" w:eastAsia="Times New Roman" w:hAnsi="Consolas" w:cs="Times New Roman"/>
+          <w:color w:val="56B6C2"/>
+          <w:sz w:val="21"/>
+          <w:szCs w:val="21"/>
+          <w:lang w:eastAsia="es-ES"/>
+        </w:rPr>
+        <w:t>:</w:t>
+      </w:r>
+      <w:r>
+        <w:rPr>
+          <w:rFonts w:ascii="Consolas" w:eastAsia="Times New Roman" w:hAnsi="Consolas" w:cs="Times New Roman"/>
+          <w:color w:val="ABB2BF"/>
+          <w:sz w:val="21"/>
+          <w:szCs w:val="21"/>
+          <w:lang w:eastAsia="es-ES"/>
+        </w:rPr>
+        <w:t xml:space="preserve"> </w:t>
+      </w:r>
+      <w:r>
+        <w:rPr>
+          <w:rFonts w:ascii="Consolas" w:eastAsia="Times New Roman" w:hAnsi="Consolas" w:cs="Times New Roman"/>
+          <w:color w:val="98C379"/>
+          <w:sz w:val="21"/>
+          <w:szCs w:val="21"/>
+          <w:lang w:eastAsia="es-ES"/>
+        </w:rPr>
+        <w:t>'Campaña X'</w:t>
+      </w:r>
+      <w:r>
+        <w:rPr>
+          <w:rFonts w:ascii="Consolas" w:eastAsia="Times New Roman" w:hAnsi="Consolas" w:cs="Times New Roman"/>
+          <w:color w:val="ABB2BF"/>
+          <w:sz w:val="21"/>
+          <w:szCs w:val="21"/>
+          <w:lang w:eastAsia="es-ES"/>
+        </w:rPr>
+        <w:t xml:space="preserve"> }) </w:t>
+      </w:r>
+      <w:r>
+        <w:rPr>
+          <w:rFonts w:ascii="Consolas" w:eastAsia="Times New Roman" w:hAnsi="Consolas" w:cs="Times New Roman"/>
+          <w:i/>
+          <w:iCs/>
+          <w:color w:val="5C6370"/>
+          <w:sz w:val="21"/>
+          <w:szCs w:val="21"/>
+          <w:lang w:eastAsia="es-ES"/>
+        </w:rPr>
+        <w:t>// una sola campaña</w:t>
+      </w:r>
+    </w:p>
+    <w:p>
+      <w:pPr>
+        <w:shd w:val="clear" w:color="auto" w:fill="282C34"/>
+        <w:spacing w:after="0" w:line="285" w:lineRule="atLeast"/>
+        <w:rPr>
+          <w:rFonts w:ascii="Consolas" w:eastAsia="Times New Roman" w:hAnsi="Consolas" w:cs="Times New Roman"/>
+          <w:color w:val="ABB2BF"/>
+          <w:sz w:val="21"/>
+          <w:szCs w:val="21"/>
+          <w:lang w:eastAsia="es-ES"/>
+        </w:rPr>
+      </w:pPr>
+      <w:proofErr w:type="spellStart"/>
+      <w:r>
+        <w:rPr>
+          <w:rFonts w:ascii="Consolas" w:eastAsia="Times New Roman" w:hAnsi="Consolas" w:cs="Times New Roman"/>
+          <w:color w:val="ABB2BF"/>
+          <w:sz w:val="21"/>
+          <w:szCs w:val="21"/>
+          <w:lang w:eastAsia="es-ES"/>
+        </w:rPr>
+        <w:t>Campaign.</w:t>
+      </w:r>
+      <w:r>
+        <w:rPr>
+          <w:rFonts w:ascii="Consolas" w:eastAsia="Times New Roman" w:hAnsi="Consolas" w:cs="Times New Roman"/>
+          <w:color w:val="61AFEF"/>
+          <w:sz w:val="21"/>
+          <w:szCs w:val="21"/>
+          <w:lang w:eastAsia="es-ES"/>
+        </w:rPr>
+        <w:t>find</w:t>
+      </w:r>
+      <w:proofErr w:type="spellEnd"/>
+      <w:proofErr w:type="gramStart"/>
+      <w:r>
+        <w:rPr>
+          <w:rFonts w:ascii="Consolas" w:eastAsia="Times New Roman" w:hAnsi="Consolas" w:cs="Times New Roman"/>
+          <w:color w:val="ABB2BF"/>
+          <w:sz w:val="21"/>
+          <w:szCs w:val="21"/>
+          <w:lang w:eastAsia="es-ES"/>
+        </w:rPr>
+        <w:t xml:space="preserve">({ </w:t>
+      </w:r>
+      <w:proofErr w:type="spellStart"/>
+      <w:r>
+        <w:rPr>
+          <w:rFonts w:ascii="Consolas" w:eastAsia="Times New Roman" w:hAnsi="Consolas" w:cs="Times New Roman"/>
+          <w:color w:val="E06C75"/>
+          <w:sz w:val="21"/>
+          <w:szCs w:val="21"/>
+          <w:lang w:eastAsia="es-ES"/>
+        </w:rPr>
+        <w:t>campaing</w:t>
+      </w:r>
+      <w:proofErr w:type="gramEnd"/>
+      <w:r>
+        <w:rPr>
+          <w:rFonts w:ascii="Consolas" w:eastAsia="Times New Roman" w:hAnsi="Consolas" w:cs="Times New Roman"/>
+          <w:color w:val="E06C75"/>
+          <w:sz w:val="21"/>
+          <w:szCs w:val="21"/>
+          <w:lang w:eastAsia="es-ES"/>
+        </w:rPr>
+        <w:t>_name</w:t>
+      </w:r>
+      <w:proofErr w:type="spellEnd"/>
+      <w:r>
+        <w:rPr>
+          <w:rFonts w:ascii="Consolas" w:eastAsia="Times New Roman" w:hAnsi="Consolas" w:cs="Times New Roman"/>
+          <w:color w:val="56B6C2"/>
+          <w:sz w:val="21"/>
+          <w:szCs w:val="21"/>
+          <w:lang w:eastAsia="es-ES"/>
+        </w:rPr>
+        <w:t>:</w:t>
+      </w:r>
+      <w:r>
+        <w:rPr>
+          <w:rFonts w:ascii="Consolas" w:eastAsia="Times New Roman" w:hAnsi="Consolas" w:cs="Times New Roman"/>
+          <w:color w:val="ABB2BF"/>
+          <w:sz w:val="21"/>
+          <w:szCs w:val="21"/>
+          <w:lang w:eastAsia="es-ES"/>
+        </w:rPr>
+        <w:t xml:space="preserve"> </w:t>
+      </w:r>
+      <w:r>
+        <w:rPr>
+          <w:rFonts w:ascii="Consolas" w:eastAsia="Times New Roman" w:hAnsi="Consolas" w:cs="Times New Roman"/>
+          <w:color w:val="98C379"/>
+          <w:sz w:val="21"/>
+          <w:szCs w:val="21"/>
+          <w:lang w:eastAsia="es-ES"/>
+        </w:rPr>
+        <w:t>'Campaña X'</w:t>
+      </w:r>
+      <w:r>
+        <w:rPr>
+          <w:rFonts w:ascii="Consolas" w:eastAsia="Times New Roman" w:hAnsi="Consolas" w:cs="Times New Roman"/>
+          <w:color w:val="ABB2BF"/>
+          <w:sz w:val="21"/>
+          <w:szCs w:val="21"/>
+          <w:lang w:eastAsia="es-ES"/>
+        </w:rPr>
+        <w:t xml:space="preserve"> }) </w:t>
+      </w:r>
+      <w:r>
+        <w:rPr>
+          <w:rFonts w:ascii="Consolas" w:eastAsia="Times New Roman" w:hAnsi="Consolas" w:cs="Times New Roman"/>
+          <w:i/>
+          <w:iCs/>
+          <w:color w:val="5C6370"/>
+          <w:sz w:val="21"/>
+          <w:szCs w:val="21"/>
+          <w:lang w:eastAsia="es-ES"/>
+        </w:rPr>
+        <w:t>// todas las campañas con el mismo nombre</w:t>
+      </w:r>
+    </w:p>
+    <w:p>
+      <w:pPr>
+        <w:shd w:val="clear" w:color="auto" w:fill="282C34"/>
+        <w:spacing w:after="0" w:line="285" w:lineRule="atLeast"/>
+        <w:rPr>
+          <w:rFonts w:ascii="Consolas" w:eastAsia="Times New Roman" w:hAnsi="Consolas" w:cs="Times New Roman"/>
+          <w:color w:val="ABB2BF"/>
+          <w:sz w:val="21"/>
+          <w:szCs w:val="21"/>
+          <w:lang w:eastAsia="es-ES"/>
+        </w:rPr>
+      </w:pPr>
+      <w:proofErr w:type="spellStart"/>
+      <w:r>
+        <w:rPr>
+          <w:rFonts w:ascii="Consolas" w:eastAsia="Times New Roman" w:hAnsi="Consolas" w:cs="Times New Roman"/>
+          <w:color w:val="ABB2BF"/>
+          <w:sz w:val="21"/>
+          <w:szCs w:val="21"/>
+          <w:lang w:eastAsia="es-ES"/>
+        </w:rPr>
+        <w:t>Campaign.</w:t>
+      </w:r>
+      <w:r>
+        <w:rPr>
+          <w:rFonts w:ascii="Consolas" w:eastAsia="Times New Roman" w:hAnsi="Consolas" w:cs="Times New Roman"/>
+          <w:color w:val="61AFEF"/>
+          <w:sz w:val="21"/>
+          <w:szCs w:val="21"/>
+          <w:lang w:eastAsia="es-ES"/>
+        </w:rPr>
+        <w:t>find</w:t>
+      </w:r>
+      <w:proofErr w:type="spellEnd"/>
+      <w:proofErr w:type="gramStart"/>
+      <w:r>
+        <w:rPr>
+          <w:rFonts w:ascii="Consolas" w:eastAsia="Times New Roman" w:hAnsi="Consolas" w:cs="Times New Roman"/>
+          <w:color w:val="ABB2BF"/>
+          <w:sz w:val="21"/>
+          <w:szCs w:val="21"/>
+          <w:lang w:eastAsia="es-ES"/>
+        </w:rPr>
+        <w:t xml:space="preserve">({ </w:t>
+      </w:r>
+      <w:proofErr w:type="spellStart"/>
+      <w:r>
+        <w:rPr>
+          <w:rFonts w:ascii="Consolas" w:eastAsia="Times New Roman" w:hAnsi="Consolas" w:cs="Times New Roman"/>
+          <w:color w:val="E06C75"/>
+          <w:sz w:val="21"/>
+          <w:szCs w:val="21"/>
+          <w:lang w:eastAsia="es-ES"/>
+        </w:rPr>
+        <w:t>campaing</w:t>
+      </w:r>
+      <w:proofErr w:type="gramEnd"/>
+      <w:r>
+        <w:rPr>
+          <w:rFonts w:ascii="Consolas" w:eastAsia="Times New Roman" w:hAnsi="Consolas" w:cs="Times New Roman"/>
+          <w:color w:val="E06C75"/>
+          <w:sz w:val="21"/>
+          <w:szCs w:val="21"/>
+          <w:lang w:eastAsia="es-ES"/>
+        </w:rPr>
+        <w:t>_name</w:t>
+      </w:r>
+      <w:proofErr w:type="spellEnd"/>
+      <w:r>
+        <w:rPr>
+          <w:rFonts w:ascii="Consolas" w:eastAsia="Times New Roman" w:hAnsi="Consolas" w:cs="Times New Roman"/>
+          <w:color w:val="56B6C2"/>
+          <w:sz w:val="21"/>
+          <w:szCs w:val="21"/>
+          <w:lang w:eastAsia="es-ES"/>
+        </w:rPr>
+        <w:t>:</w:t>
+      </w:r>
+      <w:r>
+        <w:rPr>
+          <w:rFonts w:ascii="Consolas" w:eastAsia="Times New Roman" w:hAnsi="Consolas" w:cs="Times New Roman"/>
+          <w:color w:val="ABB2BF"/>
+          <w:sz w:val="21"/>
+          <w:szCs w:val="21"/>
+          <w:lang w:eastAsia="es-ES"/>
+        </w:rPr>
+        <w:t xml:space="preserve"> { </w:t>
+      </w:r>
+      <w:r>
+        <w:rPr>
+          <w:rFonts w:ascii="Consolas" w:eastAsia="Times New Roman" w:hAnsi="Consolas" w:cs="Times New Roman"/>
+          <w:color w:val="E06C75"/>
+          <w:sz w:val="21"/>
+          <w:szCs w:val="21"/>
+          <w:lang w:eastAsia="es-ES"/>
+        </w:rPr>
+        <w:t>$</w:t>
+      </w:r>
+      <w:proofErr w:type="spellStart"/>
+      <w:r>
+        <w:rPr>
+          <w:rFonts w:ascii="Consolas" w:eastAsia="Times New Roman" w:hAnsi="Consolas" w:cs="Times New Roman"/>
+          <w:color w:val="E06C75"/>
+          <w:sz w:val="21"/>
+          <w:szCs w:val="21"/>
+          <w:lang w:eastAsia="es-ES"/>
+        </w:rPr>
+        <w:t>regex</w:t>
+      </w:r>
+      <w:proofErr w:type="spellEnd"/>
+      <w:r>
+        <w:rPr>
+          <w:rFonts w:ascii="Consolas" w:eastAsia="Times New Roman" w:hAnsi="Consolas" w:cs="Times New Roman"/>
+          <w:color w:val="56B6C2"/>
+          <w:sz w:val="21"/>
+          <w:szCs w:val="21"/>
+          <w:lang w:eastAsia="es-ES"/>
+        </w:rPr>
+        <w:t>:</w:t>
+      </w:r>
+      <w:r>
+        <w:rPr>
+          <w:rFonts w:ascii="Consolas" w:eastAsia="Times New Roman" w:hAnsi="Consolas" w:cs="Times New Roman"/>
+          <w:color w:val="ABB2BF"/>
+          <w:sz w:val="21"/>
+          <w:szCs w:val="21"/>
+          <w:lang w:eastAsia="es-ES"/>
+        </w:rPr>
+        <w:t xml:space="preserve"> </w:t>
+      </w:r>
+      <w:r>
+        <w:rPr>
+          <w:rFonts w:ascii="Consolas" w:eastAsia="Times New Roman" w:hAnsi="Consolas" w:cs="Times New Roman"/>
+          <w:color w:val="98C379"/>
+          <w:sz w:val="21"/>
+          <w:szCs w:val="21"/>
+          <w:lang w:eastAsia="es-ES"/>
+        </w:rPr>
+        <w:t>'Campaña'</w:t>
+      </w:r>
+      <w:r>
+        <w:rPr>
+          <w:rFonts w:ascii="Consolas" w:eastAsia="Times New Roman" w:hAnsi="Consolas" w:cs="Times New Roman"/>
+          <w:color w:val="ABB2BF"/>
+          <w:sz w:val="21"/>
+          <w:szCs w:val="21"/>
+          <w:lang w:eastAsia="es-ES"/>
+        </w:rPr>
+        <w:t xml:space="preserve">, </w:t>
+      </w:r>
+      <w:r>
+        <w:rPr>
+          <w:rFonts w:ascii="Consolas" w:eastAsia="Times New Roman" w:hAnsi="Consolas" w:cs="Times New Roman"/>
+          <w:color w:val="E06C75"/>
+          <w:sz w:val="21"/>
+          <w:szCs w:val="21"/>
+          <w:lang w:eastAsia="es-ES"/>
+        </w:rPr>
+        <w:t>$</w:t>
+      </w:r>
+      <w:proofErr w:type="spellStart"/>
+      <w:r>
+        <w:rPr>
+          <w:rFonts w:ascii="Consolas" w:eastAsia="Times New Roman" w:hAnsi="Consolas" w:cs="Times New Roman"/>
+          <w:color w:val="E06C75"/>
+          <w:sz w:val="21"/>
+          <w:szCs w:val="21"/>
+          <w:lang w:eastAsia="es-ES"/>
+        </w:rPr>
+        <w:t>options</w:t>
+      </w:r>
+      <w:proofErr w:type="spellEnd"/>
+      <w:r>
+        <w:rPr>
+          <w:rFonts w:ascii="Consolas" w:eastAsia="Times New Roman" w:hAnsi="Consolas" w:cs="Times New Roman"/>
+          <w:color w:val="56B6C2"/>
+          <w:sz w:val="21"/>
+          <w:szCs w:val="21"/>
+          <w:lang w:eastAsia="es-ES"/>
+        </w:rPr>
+        <w:t>:</w:t>
+      </w:r>
+      <w:r>
+        <w:rPr>
+          <w:rFonts w:ascii="Consolas" w:eastAsia="Times New Roman" w:hAnsi="Consolas" w:cs="Times New Roman"/>
+          <w:color w:val="ABB2BF"/>
+          <w:sz w:val="21"/>
+          <w:szCs w:val="21"/>
+          <w:lang w:eastAsia="es-ES"/>
+        </w:rPr>
+        <w:t xml:space="preserve"> </w:t>
+      </w:r>
+      <w:r>
+        <w:rPr>
+          <w:rFonts w:ascii="Consolas" w:eastAsia="Times New Roman" w:hAnsi="Consolas" w:cs="Times New Roman"/>
+          <w:color w:val="98C379"/>
+          <w:sz w:val="21"/>
+          <w:szCs w:val="21"/>
+          <w:lang w:eastAsia="es-ES"/>
+        </w:rPr>
+        <w:t>'i'</w:t>
+      </w:r>
+      <w:r>
+        <w:rPr>
+          <w:rFonts w:ascii="Consolas" w:eastAsia="Times New Roman" w:hAnsi="Consolas" w:cs="Times New Roman"/>
+          <w:color w:val="ABB2BF"/>
+          <w:sz w:val="21"/>
+          <w:szCs w:val="21"/>
+          <w:lang w:eastAsia="es-ES"/>
+        </w:rPr>
+        <w:t xml:space="preserve"> } }) </w:t>
+      </w:r>
+      <w:r>
+        <w:rPr>
+          <w:rFonts w:ascii="Consolas" w:eastAsia="Times New Roman" w:hAnsi="Consolas" w:cs="Times New Roman"/>
+          <w:i/>
+          <w:iCs/>
+          <w:color w:val="5C6370"/>
+          <w:sz w:val="21"/>
+          <w:szCs w:val="21"/>
+          <w:lang w:eastAsia="es-ES"/>
+        </w:rPr>
+        <w:t xml:space="preserve">// busca campañas que contengan la palabra "Campaña" (case </w:t>
+      </w:r>
+      <w:proofErr w:type="spellStart"/>
+      <w:r>
+        <w:rPr>
+          <w:rFonts w:ascii="Consolas" w:eastAsia="Times New Roman" w:hAnsi="Consolas" w:cs="Times New Roman"/>
+          <w:i/>
+          <w:iCs/>
+          <w:color w:val="5C6370"/>
+          <w:sz w:val="21"/>
+          <w:szCs w:val="21"/>
+          <w:lang w:eastAsia="es-ES"/>
+        </w:rPr>
+        <w:t>insensitive</w:t>
+      </w:r>
+      <w:proofErr w:type="spellEnd"/>
+      <w:r>
+        <w:rPr>
+          <w:rFonts w:ascii="Consolas" w:eastAsia="Times New Roman" w:hAnsi="Consolas" w:cs="Times New Roman"/>
+          <w:i/>
+          <w:iCs/>
+          <w:color w:val="5C6370"/>
+          <w:sz w:val="21"/>
+          <w:szCs w:val="21"/>
+          <w:lang w:eastAsia="es-ES"/>
+        </w:rPr>
+        <w:t>)</w:t>
+      </w:r>
+    </w:p>
+    <w:p>
+      <w:pPr>
+        <w:pStyle w:val="Prrafodelista"/>
+        <w:rPr>
+          <w:rFonts w:ascii="Bahnschrift Light" w:eastAsia="Times New Roman" w:hAnsi="Bahnschrift Light" w:cs="Times New Roman"/>
+          <w:b/>
+          <w:sz w:val="24"/>
+          <w:szCs w:val="24"/>
+          <w:lang w:eastAsia="es-ES"/>
+        </w:rPr>
+      </w:pPr>
+    </w:p>
+    <w:p>
+      <w:pPr>
+        <w:pStyle w:val="Prrafodelista"/>
+        <w:rPr>
+          <w:rFonts w:ascii="Bahnschrift Light" w:eastAsia="Times New Roman" w:hAnsi="Bahnschrift Light" w:cs="Times New Roman"/>
+          <w:b/>
+          <w:sz w:val="24"/>
+          <w:szCs w:val="24"/>
+          <w:lang w:eastAsia="es-ES"/>
+        </w:rPr>
+      </w:pPr>
+    </w:p>
+    <w:p>
+      <w:pPr>
+        <w:pStyle w:val="Prrafodelista"/>
         <w:numPr>
           <w:ilvl w:val="0"/>
           <w:numId w:val="9"/>
@@ -5136,14 +6107,16 @@
         <w:ind w:left="708"/>
         <w:rPr>
           <w:rFonts w:ascii="Bahnschrift Light" w:eastAsia="Times New Roman" w:hAnsi="Bahnschrift Light" w:cs="Times New Roman"/>
-          <w:sz w:val="24"/>
-          <w:szCs w:val="24"/>
-          <w:lang w:eastAsia="es-ES"/>
-        </w:rPr>
-      </w:pPr>
-      <w:r>
-        <w:rPr>
-          <w:rFonts w:ascii="Bahnschrift Light" w:eastAsia="Times New Roman" w:hAnsi="Bahnschrift Light" w:cs="Times New Roman"/>
+          <w:color w:val="FF0000"/>
+          <w:sz w:val="24"/>
+          <w:szCs w:val="24"/>
+          <w:lang w:eastAsia="es-ES"/>
+        </w:rPr>
+      </w:pPr>
+      <w:r>
+        <w:rPr>
+          <w:rFonts w:ascii="Bahnschrift Light" w:eastAsia="Times New Roman" w:hAnsi="Bahnschrift Light" w:cs="Times New Roman"/>
+          <w:color w:val="FF0000"/>
           <w:sz w:val="24"/>
           <w:szCs w:val="24"/>
           <w:lang w:eastAsia="es-ES"/>
@@ -5154,6 +6127,7 @@
       <w:r>
         <w:rPr>
           <w:rFonts w:ascii="Bahnschrift Light" w:eastAsia="Times New Roman" w:hAnsi="Bahnschrift Light" w:cs="Times New Roman"/>
+          <w:color w:val="FF0000"/>
           <w:sz w:val="24"/>
           <w:szCs w:val="24"/>
           <w:lang w:eastAsia="es-ES"/>
@@ -5164,6 +6138,7 @@
       <w:r>
         <w:rPr>
           <w:rFonts w:ascii="Bahnschrift Light" w:eastAsia="Times New Roman" w:hAnsi="Bahnschrift Light" w:cs="Times New Roman"/>
+          <w:color w:val="FF0000"/>
           <w:sz w:val="24"/>
           <w:szCs w:val="24"/>
           <w:lang w:eastAsia="es-ES"/>
@@ -5174,6 +6149,7 @@
       <w:r>
         <w:rPr>
           <w:rFonts w:ascii="Bahnschrift Light" w:eastAsia="Times New Roman" w:hAnsi="Bahnschrift Light" w:cs="Times New Roman"/>
+          <w:color w:val="FF0000"/>
           <w:sz w:val="24"/>
           <w:szCs w:val="24"/>
           <w:lang w:eastAsia="es-ES"/>
@@ -5184,14 +6160,13 @@
       <w:r>
         <w:rPr>
           <w:rFonts w:ascii="Bahnschrift Light" w:eastAsia="Times New Roman" w:hAnsi="Bahnschrift Light" w:cs="Times New Roman"/>
+          <w:color w:val="FF0000"/>
           <w:sz w:val="24"/>
           <w:szCs w:val="24"/>
           <w:lang w:eastAsia="es-ES"/>
         </w:rPr>
         <w:t xml:space="preserve"> </w:t>
       </w:r>
-      <w:bookmarkStart w:id="1" w:name="_GoBack"/>
-      <w:bookmarkEnd w:id="1"/>
     </w:p>
     <w:p>
       <w:pPr>
@@ -5305,12 +6280,12 @@
         </w:rPr>
         <w:t>.</w:t>
       </w:r>
-      <w:commentRangeEnd w:id="0"/>
+      <w:commentRangeEnd w:id="1"/>
       <w:r>
         <w:rPr>
           <w:rStyle w:val="Refdecomentario"/>
         </w:rPr>
-        <w:commentReference w:id="0"/>
+        <w:commentReference w:id="1"/>
       </w:r>
     </w:p>
     <w:p>
@@ -5602,7 +6577,6 @@
         </w:rPr>
       </w:pPr>
       <w:r>
-        <w:lastRenderedPageBreak/>
         <w:t>Fase 4</w:t>
       </w:r>
       <w:r>
@@ -6136,6 +7110,7 @@
           <w:szCs w:val="24"/>
           <w:lang w:eastAsia="es-ES"/>
         </w:rPr>
+        <w:lastRenderedPageBreak/>
         <w:t xml:space="preserve">Creación y mantenimiento de base de datos </w:t>
       </w:r>
       <w:r>
@@ -6648,7 +7623,6 @@
           <w:szCs w:val="24"/>
           <w:lang w:eastAsia="es-ES"/>
         </w:rPr>
-        <w:lastRenderedPageBreak/>
         <w:t>API</w:t>
       </w:r>
       <w:r>
@@ -7786,6 +8760,7 @@
           <w:szCs w:val="24"/>
           <w:lang w:eastAsia="es-ES"/>
         </w:rPr>
+        <w:lastRenderedPageBreak/>
         <w:t>/BAZINGAPP</w:t>
       </w:r>
     </w:p>
@@ -9340,7 +10315,6 @@
           <w:szCs w:val="24"/>
           <w:lang w:eastAsia="es-ES"/>
         </w:rPr>
-        <w:lastRenderedPageBreak/>
         <w:t>│</w:t>
       </w:r>
       <w:r>
@@ -11330,6 +12304,7 @@
           <w:szCs w:val="24"/>
           <w:lang w:eastAsia="es-ES"/>
         </w:rPr>
+        <w:lastRenderedPageBreak/>
         <w:t>Fase 1</w:t>
       </w:r>
       <w:r>
@@ -11755,18 +12730,7 @@
           <w:szCs w:val="24"/>
           <w:lang w:eastAsia="es-ES"/>
         </w:rPr>
-        <w:t xml:space="preserve"> (costes y beneficios), los cuales, </w:t>
-      </w:r>
-      <w:r>
-        <w:rPr>
-          <w:rFonts w:ascii="Bahnschrift Light" w:eastAsia="Times New Roman" w:hAnsi="Bahnschrift Light" w:cs="Times New Roman"/>
-          <w:bCs/>
-          <w:sz w:val="24"/>
-          <w:szCs w:val="24"/>
-          <w:lang w:eastAsia="es-ES"/>
-        </w:rPr>
-        <w:lastRenderedPageBreak/>
-        <w:t>actualmente la empresa no cuenta con una base de datos para ellos. De tal forma que podrán ser accesibles y utilizados para este y otros proyectos de la empresa.</w:t>
+        <w:t xml:space="preserve"> (costes y beneficios), los cuales, actualmente la empresa no cuenta con una base de datos para ellos. De tal forma que podrán ser accesibles y utilizados para este y otros proyectos de la empresa.</w:t>
       </w:r>
     </w:p>
     <w:p>
@@ -11993,6 +12957,7 @@
           <w:szCs w:val="24"/>
           <w:lang w:eastAsia="es-ES"/>
         </w:rPr>
+        <w:lastRenderedPageBreak/>
         <w:drawing>
           <wp:anchor distT="0" distB="0" distL="114300" distR="114300" simplePos="0" relativeHeight="251659264" behindDoc="1" locked="0" layoutInCell="1" allowOverlap="1" wp14:anchorId="3AFF8543" wp14:editId="77A83A1F">
             <wp:simplePos x="0" y="0"/>
@@ -12100,7 +13065,7 @@
 
 <file path=word/comments.xml><?xml version="1.0" encoding="utf-8"?>
 <w:comments xmlns:wpc="http://schemas.microsoft.com/office/word/2010/wordprocessingCanvas" xmlns:cx="http://schemas.microsoft.com/office/drawing/2014/chartex" xmlns:mc="http://schemas.openxmlformats.org/markup-compatibility/2006" xmlns:o="urn:schemas-microsoft-com:office:office" xmlns:r="http://schemas.openxmlformats.org/officeDocument/2006/relationships" xmlns:m="http://schemas.openxmlformats.org/officeDocument/2006/math" xmlns:v="urn:schemas-microsoft-com:vml" xmlns:wp14="http://schemas.microsoft.com/office/word/2010/wordprocessingDrawing" xmlns:wp="http://schemas.openxmlformats.org/drawingml/2006/wordprocessingDrawing" xmlns:w10="urn:schemas-microsoft-com:office:word" xmlns:w="http://schemas.openxmlformats.org/wordprocessingml/2006/main" xmlns:w14="http://schemas.microsoft.com/office/word/2010/wordml" xmlns:w15="http://schemas.microsoft.com/office/word/2012/wordml" xmlns:w16se="http://schemas.microsoft.com/office/word/2015/wordml/symex" xmlns:wpg="http://schemas.microsoft.com/office/word/2010/wordprocessingGroup" xmlns:wpi="http://schemas.microsoft.com/office/word/2010/wordprocessingInk" xmlns:wne="http://schemas.microsoft.com/office/word/2006/wordml" xmlns:wps="http://schemas.microsoft.com/office/word/2010/wordprocessingShape" mc:Ignorable="w14 w15 w16se wp14">
-  <w:comment w:id="0" w:author="Pau Dura" w:date="2025-03-19T19:24:00Z" w:initials="PD">
+  <w:comment w:id="1" w:author="Pau Dura" w:date="2025-03-19T19:24:00Z" w:initials="PD">
     <w:p>
       <w:pPr>
         <w:pStyle w:val="Textocomentario"/>

</xml_diff>

<commit_message>
añadida tabla con calculo de margenes por campaña
</commit_message>
<xml_diff>
--- a/Docs/Pasos seguidos.docx
+++ b/Docs/Pasos seguidos.docx
@@ -4667,8 +4667,6 @@
         </w:rPr>
         <w:t>mongoose</w:t>
       </w:r>
-      <w:bookmarkStart w:id="0" w:name="_GoBack"/>
-      <w:bookmarkEnd w:id="0"/>
     </w:p>
     <w:p>
       <w:pPr>
@@ -4730,7 +4728,7 @@
         </w:rPr>
         <w:t>config</w:t>
       </w:r>
-      <w:commentRangeStart w:id="1"/>
+      <w:commentRangeStart w:id="0"/>
       <w:proofErr w:type="spellEnd"/>
       <w:r>
         <w:rPr>
@@ -6280,12 +6278,12 @@
         </w:rPr>
         <w:t>.</w:t>
       </w:r>
-      <w:commentRangeEnd w:id="1"/>
+      <w:commentRangeEnd w:id="0"/>
       <w:r>
         <w:rPr>
           <w:rStyle w:val="Refdecomentario"/>
         </w:rPr>
-        <w:commentReference w:id="1"/>
+        <w:commentReference w:id="0"/>
       </w:r>
     </w:p>
     <w:p>
@@ -6530,6 +6528,7 @@
         <w:pStyle w:val="Ttulo2"/>
         <w:rPr>
           <w:rFonts w:ascii="Times New Roman" w:hAnsi="Times New Roman"/>
+          <w:u w:val="single"/>
         </w:rPr>
       </w:pPr>
       <w:r>
@@ -6566,7 +6565,33 @@
       </w:r>
       <w:proofErr w:type="spellEnd"/>
       <w:r>
-        <w:t xml:space="preserve"> interactivo (4 semanas).</w:t>
+        <w:t xml:space="preserve"> interactivo (4 s</w:t>
+      </w:r>
+      <w:bookmarkStart w:id="1" w:name="_GoBack"/>
+      <w:bookmarkEnd w:id="1"/>
+      <w:r>
+        <w:t>emanas).</w:t>
+      </w:r>
+    </w:p>
+    <w:p>
+      <w:r>
+        <w:t xml:space="preserve">Para permitir que el usuario seleccione una imagen desde su ordenador en lugar de ingresar manualmente una URL, puedes usar el módulo </w:t>
+      </w:r>
+      <w:proofErr w:type="spellStart"/>
+      <w:r>
+        <w:t>dialog</w:t>
+      </w:r>
+      <w:proofErr w:type="spellEnd"/>
+      <w:r>
+        <w:t xml:space="preserve"> de </w:t>
+      </w:r>
+      <w:proofErr w:type="spellStart"/>
+      <w:r>
+        <w:t>Electron</w:t>
+      </w:r>
+      <w:proofErr w:type="spellEnd"/>
+      <w:r>
+        <w:t xml:space="preserve"> para abrir un cuadro de diálogo que permita seleccionar un archivo. Luego, puedes leer el archivo seleccionado y copiarlo a una ubicación específica dentro del proyecto para que pueda ser referenciado en la aplicación.</w:t>
       </w:r>
     </w:p>
     <w:p>
@@ -6942,6 +6967,7 @@
           <w:szCs w:val="24"/>
           <w:lang w:eastAsia="es-ES"/>
         </w:rPr>
+        <w:lastRenderedPageBreak/>
         <w:t>Conectar la aplicación al sistema de gestión</w:t>
       </w:r>
       <w:r>
@@ -7110,7 +7136,6 @@
           <w:szCs w:val="24"/>
           <w:lang w:eastAsia="es-ES"/>
         </w:rPr>
-        <w:lastRenderedPageBreak/>
         <w:t xml:space="preserve">Creación y mantenimiento de base de datos </w:t>
       </w:r>
       <w:r>
@@ -8627,6 +8652,7 @@
           <w:szCs w:val="24"/>
           <w:lang w:eastAsia="es-ES"/>
         </w:rPr>
+        <w:lastRenderedPageBreak/>
         <w:t>Panel de simulaciones</w:t>
       </w:r>
       <w:r>
@@ -8760,7 +8786,6 @@
           <w:szCs w:val="24"/>
           <w:lang w:eastAsia="es-ES"/>
         </w:rPr>
-        <w:lastRenderedPageBreak/>
         <w:t>/BAZINGAPP</w:t>
       </w:r>
     </w:p>
@@ -12304,7 +12329,6 @@
           <w:szCs w:val="24"/>
           <w:lang w:eastAsia="es-ES"/>
         </w:rPr>
-        <w:lastRenderedPageBreak/>
         <w:t>Fase 1</w:t>
       </w:r>
       <w:r>
@@ -13065,7 +13089,7 @@
 
 <file path=word/comments.xml><?xml version="1.0" encoding="utf-8"?>
 <w:comments xmlns:wpc="http://schemas.microsoft.com/office/word/2010/wordprocessingCanvas" xmlns:cx="http://schemas.microsoft.com/office/drawing/2014/chartex" xmlns:mc="http://schemas.openxmlformats.org/markup-compatibility/2006" xmlns:o="urn:schemas-microsoft-com:office:office" xmlns:r="http://schemas.openxmlformats.org/officeDocument/2006/relationships" xmlns:m="http://schemas.openxmlformats.org/officeDocument/2006/math" xmlns:v="urn:schemas-microsoft-com:vml" xmlns:wp14="http://schemas.microsoft.com/office/word/2010/wordprocessingDrawing" xmlns:wp="http://schemas.openxmlformats.org/drawingml/2006/wordprocessingDrawing" xmlns:w10="urn:schemas-microsoft-com:office:word" xmlns:w="http://schemas.openxmlformats.org/wordprocessingml/2006/main" xmlns:w14="http://schemas.microsoft.com/office/word/2010/wordml" xmlns:w15="http://schemas.microsoft.com/office/word/2012/wordml" xmlns:w16se="http://schemas.microsoft.com/office/word/2015/wordml/symex" xmlns:wpg="http://schemas.microsoft.com/office/word/2010/wordprocessingGroup" xmlns:wpi="http://schemas.microsoft.com/office/word/2010/wordprocessingInk" xmlns:wne="http://schemas.microsoft.com/office/word/2006/wordml" xmlns:wps="http://schemas.microsoft.com/office/word/2010/wordprocessingShape" mc:Ignorable="w14 w15 w16se wp14">
-  <w:comment w:id="1" w:author="Pau Dura" w:date="2025-03-19T19:24:00Z" w:initials="PD">
+  <w:comment w:id="0" w:author="Pau Dura" w:date="2025-03-19T19:24:00Z" w:initials="PD">
     <w:p>
       <w:pPr>
         <w:pStyle w:val="Textocomentario"/>

</xml_diff>